<commit_message>
lecture 13 R code pushed up
</commit_message>
<xml_diff>
--- a/materials/exercise_5_key.docx
+++ b/materials/exercise_5_key.docx
@@ -14,43 +14,6 @@
           <w:sz w:val="20"/>
           <w:szCs w:val="20"/>
         </w:rPr>
-        <w:t xml:space="preserve"># exercise </w:t>
-      </w:r>
-      <w:r>
-        <w:rPr>
-          <w:sz w:val="20"/>
-          <w:szCs w:val="20"/>
-        </w:rPr>
-        <w:t>5</w:t>
-      </w:r>
-      <w:r>
-        <w:rPr>
-          <w:sz w:val="20"/>
-          <w:szCs w:val="20"/>
-        </w:rPr>
-        <w:t xml:space="preserve"> key</w:t>
-      </w:r>
-    </w:p>
-    <w:p>
-      <w:pPr>
-        <w:rPr>
-          <w:sz w:val="20"/>
-          <w:szCs w:val="20"/>
-        </w:rPr>
-      </w:pPr>
-    </w:p>
-    <w:p>
-      <w:pPr>
-        <w:rPr>
-          <w:sz w:val="20"/>
-          <w:szCs w:val="20"/>
-        </w:rPr>
-      </w:pPr>
-      <w:r>
-        <w:rPr>
-          <w:sz w:val="20"/>
-          <w:szCs w:val="20"/>
-        </w:rPr>
         <w:t>### dataset 1</w:t>
       </w:r>
     </w:p>
@@ -186,95 +149,22 @@
           <w:sz w:val="20"/>
           <w:szCs w:val="20"/>
         </w:rPr>
-        <w:t>#       = the difference in the forest effect at different road densities</w:t>
-      </w:r>
-    </w:p>
-    <w:p>
-      <w:pPr>
-        <w:rPr>
-          <w:sz w:val="20"/>
-          <w:szCs w:val="20"/>
-        </w:rPr>
-      </w:pPr>
-      <w:r>
-        <w:rPr>
-          <w:sz w:val="20"/>
-          <w:szCs w:val="20"/>
-        </w:rPr>
-        <w:t xml:space="preserve">results1 &lt;- </w:t>
-      </w:r>
-      <w:proofErr w:type="spellStart"/>
-      <w:proofErr w:type="gramStart"/>
-      <w:r>
-        <w:rPr>
-          <w:sz w:val="20"/>
-          <w:szCs w:val="20"/>
-        </w:rPr>
-        <w:t>lm</w:t>
-      </w:r>
-      <w:proofErr w:type="spellEnd"/>
-      <w:r>
-        <w:rPr>
-          <w:sz w:val="20"/>
-          <w:szCs w:val="20"/>
-        </w:rPr>
-        <w:t>(</w:t>
-      </w:r>
-      <w:proofErr w:type="gramEnd"/>
-      <w:r>
-        <w:rPr>
-          <w:sz w:val="20"/>
-          <w:szCs w:val="20"/>
-        </w:rPr>
-        <w:t xml:space="preserve">Squirrels ~ </w:t>
-      </w:r>
-      <w:proofErr w:type="spellStart"/>
-      <w:r>
-        <w:rPr>
-          <w:sz w:val="20"/>
-          <w:szCs w:val="20"/>
-        </w:rPr>
-        <w:t>RoadDensity</w:t>
-      </w:r>
-      <w:proofErr w:type="spellEnd"/>
-      <w:r>
-        <w:rPr>
-          <w:sz w:val="20"/>
-          <w:szCs w:val="20"/>
-        </w:rPr>
-        <w:t xml:space="preserve"> + </w:t>
-      </w:r>
-      <w:proofErr w:type="spellStart"/>
-      <w:r>
-        <w:rPr>
-          <w:sz w:val="20"/>
-          <w:szCs w:val="20"/>
-        </w:rPr>
-        <w:t>ForestType</w:t>
-      </w:r>
-      <w:proofErr w:type="spellEnd"/>
-      <w:r>
-        <w:rPr>
-          <w:sz w:val="20"/>
-          <w:szCs w:val="20"/>
-        </w:rPr>
-        <w:t xml:space="preserve"> + </w:t>
-      </w:r>
-      <w:proofErr w:type="spellStart"/>
-      <w:r>
-        <w:rPr>
-          <w:sz w:val="20"/>
-          <w:szCs w:val="20"/>
-        </w:rPr>
-        <w:t>RoadDensity:ForestType</w:t>
-      </w:r>
-      <w:proofErr w:type="spellEnd"/>
-      <w:r>
-        <w:rPr>
-          <w:sz w:val="20"/>
-          <w:szCs w:val="20"/>
-        </w:rPr>
-        <w:t>, data = datum)</w:t>
+        <w:t>#       = the difference in the forest effect as road density increases</w:t>
+      </w:r>
+    </w:p>
+    <w:p>
+      <w:pPr>
+        <w:rPr>
+          <w:sz w:val="20"/>
+          <w:szCs w:val="20"/>
+        </w:rPr>
+      </w:pPr>
+      <w:r>
+        <w:rPr>
+          <w:sz w:val="20"/>
+          <w:szCs w:val="20"/>
+        </w:rPr>
+        <w:t>results1 &lt;- lm(Squirrels ~ RoadDensity + ForestType + RoadDensity:ForestType, data = datum)</w:t>
       </w:r>
     </w:p>
     <w:p>
@@ -379,64 +269,7 @@
           <w:sz w:val="20"/>
           <w:szCs w:val="20"/>
         </w:rPr>
-        <w:t xml:space="preserve">results1a &lt;- </w:t>
-      </w:r>
-      <w:proofErr w:type="spellStart"/>
-      <w:proofErr w:type="gramStart"/>
-      <w:r>
-        <w:rPr>
-          <w:sz w:val="20"/>
-          <w:szCs w:val="20"/>
-        </w:rPr>
-        <w:t>lm</w:t>
-      </w:r>
-      <w:proofErr w:type="spellEnd"/>
-      <w:r>
-        <w:rPr>
-          <w:sz w:val="20"/>
-          <w:szCs w:val="20"/>
-        </w:rPr>
-        <w:t>(</w:t>
-      </w:r>
-      <w:proofErr w:type="gramEnd"/>
-      <w:r>
-        <w:rPr>
-          <w:sz w:val="20"/>
-          <w:szCs w:val="20"/>
-        </w:rPr>
-        <w:t xml:space="preserve">Squirrels ~ </w:t>
-      </w:r>
-      <w:proofErr w:type="spellStart"/>
-      <w:r>
-        <w:rPr>
-          <w:sz w:val="20"/>
-          <w:szCs w:val="20"/>
-        </w:rPr>
-        <w:t>RoadDensity</w:t>
-      </w:r>
-      <w:proofErr w:type="spellEnd"/>
-      <w:r>
-        <w:rPr>
-          <w:sz w:val="20"/>
-          <w:szCs w:val="20"/>
-        </w:rPr>
-        <w:t xml:space="preserve">, data = subset(datum, </w:t>
-      </w:r>
-      <w:proofErr w:type="spellStart"/>
-      <w:r>
-        <w:rPr>
-          <w:sz w:val="20"/>
-          <w:szCs w:val="20"/>
-        </w:rPr>
-        <w:t>datum$ForestType</w:t>
-      </w:r>
-      <w:proofErr w:type="spellEnd"/>
-      <w:r>
-        <w:rPr>
-          <w:sz w:val="20"/>
-          <w:szCs w:val="20"/>
-        </w:rPr>
-        <w:t xml:space="preserve"> == "Aspen"))</w:t>
+        <w:t>results1a &lt;- lm(Squirrels ~ RoadDensity, data = subset(datum, datum$ForestType == "Aspen"))</w:t>
       </w:r>
     </w:p>
     <w:p>
@@ -461,21 +294,12 @@
           <w:szCs w:val="20"/>
         </w:rPr>
       </w:pPr>
-      <w:proofErr w:type="spellStart"/>
-      <w:r>
-        <w:rPr>
-          <w:sz w:val="20"/>
-          <w:szCs w:val="20"/>
-        </w:rPr>
-        <w:t>confint</w:t>
-      </w:r>
-      <w:proofErr w:type="spellEnd"/>
-      <w:r>
-        <w:rPr>
-          <w:sz w:val="20"/>
-          <w:szCs w:val="20"/>
-        </w:rPr>
-        <w:t>(results1a)</w:t>
+      <w:r>
+        <w:rPr>
+          <w:sz w:val="20"/>
+          <w:szCs w:val="20"/>
+        </w:rPr>
+        <w:t>confint(results1a)</w:t>
       </w:r>
     </w:p>
     <w:p>
@@ -520,144 +344,19 @@
           <w:sz w:val="20"/>
           <w:szCs w:val="20"/>
         </w:rPr>
-        <w:t xml:space="preserve">results1b &lt;- </w:t>
-      </w:r>
-      <w:proofErr w:type="spellStart"/>
-      <w:proofErr w:type="gramStart"/>
-      <w:r>
-        <w:rPr>
-          <w:sz w:val="20"/>
-          <w:szCs w:val="20"/>
-        </w:rPr>
-        <w:t>lm</w:t>
-      </w:r>
-      <w:proofErr w:type="spellEnd"/>
-      <w:r>
-        <w:rPr>
-          <w:sz w:val="20"/>
-          <w:szCs w:val="20"/>
-        </w:rPr>
-        <w:t>(</w:t>
-      </w:r>
-      <w:proofErr w:type="gramEnd"/>
-      <w:r>
-        <w:rPr>
-          <w:sz w:val="20"/>
-          <w:szCs w:val="20"/>
-        </w:rPr>
-        <w:t xml:space="preserve">Squirrels ~ </w:t>
-      </w:r>
-      <w:proofErr w:type="spellStart"/>
-      <w:r>
-        <w:rPr>
-          <w:sz w:val="20"/>
-          <w:szCs w:val="20"/>
-        </w:rPr>
-        <w:t>RoadDensity</w:t>
-      </w:r>
-      <w:proofErr w:type="spellEnd"/>
-      <w:r>
-        <w:rPr>
-          <w:sz w:val="20"/>
-          <w:szCs w:val="20"/>
-        </w:rPr>
-        <w:t xml:space="preserve">, data = subset(datum, </w:t>
-      </w:r>
-      <w:proofErr w:type="spellStart"/>
-      <w:r>
-        <w:rPr>
-          <w:sz w:val="20"/>
-          <w:szCs w:val="20"/>
-        </w:rPr>
-        <w:t>datum$ForestType</w:t>
-      </w:r>
-      <w:proofErr w:type="spellEnd"/>
-      <w:r>
-        <w:rPr>
-          <w:sz w:val="20"/>
-          <w:szCs w:val="20"/>
-        </w:rPr>
-        <w:t xml:space="preserve"> == "Pine"))</w:t>
-      </w:r>
-    </w:p>
-    <w:p>
-      <w:pPr>
-        <w:rPr>
-          <w:sz w:val="20"/>
-          <w:szCs w:val="20"/>
-        </w:rPr>
-      </w:pPr>
-      <w:r>
-        <w:rPr>
-          <w:sz w:val="20"/>
-          <w:szCs w:val="20"/>
-        </w:rPr>
-        <w:t>summary(results1b)</w:t>
-      </w:r>
-    </w:p>
-    <w:p>
-      <w:pPr>
-        <w:rPr>
-          <w:sz w:val="20"/>
-          <w:szCs w:val="20"/>
-        </w:rPr>
-      </w:pPr>
-      <w:proofErr w:type="spellStart"/>
-      <w:r>
-        <w:rPr>
-          <w:sz w:val="20"/>
-          <w:szCs w:val="20"/>
-        </w:rPr>
-        <w:t>confint</w:t>
-      </w:r>
-      <w:proofErr w:type="spellEnd"/>
-      <w:r>
-        <w:rPr>
-          <w:sz w:val="20"/>
-          <w:szCs w:val="20"/>
-        </w:rPr>
-        <w:t>(results1b)</w:t>
-      </w:r>
-    </w:p>
-    <w:p>
-      <w:pPr>
-        <w:rPr>
-          <w:sz w:val="20"/>
-          <w:szCs w:val="20"/>
-        </w:rPr>
-      </w:pPr>
-      <w:r>
-        <w:rPr>
-          <w:sz w:val="20"/>
-          <w:szCs w:val="20"/>
-        </w:rPr>
-        <w:t># We also found that for each one road per sq. km increase in road density in pine forests,</w:t>
-      </w:r>
-    </w:p>
-    <w:p>
-      <w:pPr>
-        <w:rPr>
-          <w:sz w:val="20"/>
-          <w:szCs w:val="20"/>
-        </w:rPr>
-      </w:pPr>
-      <w:r>
-        <w:rPr>
-          <w:sz w:val="20"/>
-          <w:szCs w:val="20"/>
-        </w:rPr>
-        <w:t># we observed a 1.05 squirrel per ha (+/-0.11; +/-95% CI) decrease in squirrel density (P = 2.2x10-16).</w:t>
-      </w:r>
-    </w:p>
-    <w:p>
-      <w:pPr>
-        <w:rPr>
-          <w:sz w:val="20"/>
-          <w:szCs w:val="20"/>
-        </w:rPr>
-      </w:pPr>
-      <w:r>
-        <w:rPr>
+        <w:t>results1b &lt;- lm(Squirrels ~ RoadDensity, data = subset(datum, datum$ForestType == "Pine"))</w:t>
+      </w:r>
+    </w:p>
+    <w:p>
+      <w:pPr>
+        <w:rPr>
+          <w:sz w:val="20"/>
+          <w:szCs w:val="20"/>
+        </w:rPr>
+      </w:pPr>
+      <w:r>
+        <w:rPr>
+          <w:noProof/>
           <w:sz w:val="20"/>
           <w:szCs w:val="20"/>
         </w:rPr>
@@ -665,10 +364,10 @@
           <wp:anchor distT="0" distB="0" distL="114300" distR="114300" simplePos="0" relativeHeight="251658240" behindDoc="1" locked="0" layoutInCell="1" allowOverlap="1" wp14:anchorId="6AA32A52">
             <wp:simplePos x="0" y="0"/>
             <wp:positionH relativeFrom="column">
-              <wp:posOffset>4464149</wp:posOffset>
+              <wp:posOffset>4576865</wp:posOffset>
             </wp:positionH>
             <wp:positionV relativeFrom="paragraph">
-              <wp:posOffset>57422</wp:posOffset>
+              <wp:posOffset>26538</wp:posOffset>
             </wp:positionV>
             <wp:extent cx="1965325" cy="2457450"/>
             <wp:effectExtent l="0" t="0" r="3175" b="6350"/>
@@ -725,85 +424,102 @@
           </wp:anchor>
         </w:drawing>
       </w:r>
-      <w:proofErr w:type="gramStart"/>
-      <w:r>
-        <w:rPr>
-          <w:sz w:val="20"/>
-          <w:szCs w:val="20"/>
-        </w:rPr>
-        <w:t>plot(</w:t>
-      </w:r>
-      <w:proofErr w:type="gramEnd"/>
-      <w:r>
-        <w:rPr>
-          <w:sz w:val="20"/>
-          <w:szCs w:val="20"/>
-        </w:rPr>
-        <w:t xml:space="preserve">Squirrels ~ </w:t>
-      </w:r>
-      <w:proofErr w:type="spellStart"/>
-      <w:r>
-        <w:rPr>
-          <w:sz w:val="20"/>
-          <w:szCs w:val="20"/>
-        </w:rPr>
-        <w:t>RoadDensity</w:t>
-      </w:r>
-      <w:proofErr w:type="spellEnd"/>
-      <w:r>
-        <w:rPr>
-          <w:sz w:val="20"/>
-          <w:szCs w:val="20"/>
-        </w:rPr>
-        <w:t>, data = datum)</w:t>
-      </w:r>
-    </w:p>
-    <w:p>
-      <w:pPr>
-        <w:rPr>
-          <w:sz w:val="20"/>
-          <w:szCs w:val="20"/>
-        </w:rPr>
-      </w:pPr>
-      <w:proofErr w:type="spellStart"/>
-      <w:r>
-        <w:rPr>
-          <w:sz w:val="20"/>
-          <w:szCs w:val="20"/>
-        </w:rPr>
-        <w:t>abline</w:t>
-      </w:r>
-      <w:proofErr w:type="spellEnd"/>
-      <w:r>
-        <w:rPr>
-          <w:sz w:val="20"/>
-          <w:szCs w:val="20"/>
-        </w:rPr>
-        <w:t>(results1a)</w:t>
-      </w:r>
-    </w:p>
-    <w:p>
-      <w:pPr>
-        <w:rPr>
-          <w:sz w:val="20"/>
-          <w:szCs w:val="20"/>
-        </w:rPr>
-      </w:pPr>
-      <w:proofErr w:type="spellStart"/>
-      <w:r>
-        <w:rPr>
-          <w:sz w:val="20"/>
-          <w:szCs w:val="20"/>
-        </w:rPr>
-        <w:t>abline</w:t>
-      </w:r>
-      <w:proofErr w:type="spellEnd"/>
-      <w:r>
-        <w:rPr>
-          <w:sz w:val="20"/>
-          <w:szCs w:val="20"/>
-        </w:rPr>
-        <w:t>(results1b)</w:t>
+      <w:r>
+        <w:rPr>
+          <w:sz w:val="20"/>
+          <w:szCs w:val="20"/>
+        </w:rPr>
+        <w:t>summary(results1b)</w:t>
+      </w:r>
+    </w:p>
+    <w:p>
+      <w:pPr>
+        <w:rPr>
+          <w:sz w:val="20"/>
+          <w:szCs w:val="20"/>
+        </w:rPr>
+      </w:pPr>
+      <w:r>
+        <w:rPr>
+          <w:sz w:val="20"/>
+          <w:szCs w:val="20"/>
+        </w:rPr>
+        <w:t>confint(results1b)</w:t>
+      </w:r>
+    </w:p>
+    <w:p>
+      <w:pPr>
+        <w:rPr>
+          <w:sz w:val="20"/>
+          <w:szCs w:val="20"/>
+        </w:rPr>
+      </w:pPr>
+      <w:r>
+        <w:rPr>
+          <w:sz w:val="20"/>
+          <w:szCs w:val="20"/>
+        </w:rPr>
+        <w:t># We also found that for each one road per sq. km increase in road density in pine forests,</w:t>
+      </w:r>
+    </w:p>
+    <w:p>
+      <w:pPr>
+        <w:rPr>
+          <w:sz w:val="20"/>
+          <w:szCs w:val="20"/>
+        </w:rPr>
+      </w:pPr>
+      <w:r>
+        <w:rPr>
+          <w:sz w:val="20"/>
+          <w:szCs w:val="20"/>
+        </w:rPr>
+        <w:t># we observed a 1.05 squirrel per ha (+/-0.11; +/-95% CI) decrease in squirrel density (P = 2.2x10-16).</w:t>
+      </w:r>
+    </w:p>
+    <w:p>
+      <w:pPr>
+        <w:rPr>
+          <w:sz w:val="20"/>
+          <w:szCs w:val="20"/>
+        </w:rPr>
+      </w:pPr>
+      <w:r>
+        <w:rPr>
+          <w:sz w:val="20"/>
+          <w:szCs w:val="20"/>
+        </w:rPr>
+        <w:t>plot(Squirrels ~ RoadDensity, data = datum)</w:t>
+      </w:r>
+    </w:p>
+    <w:p>
+      <w:pPr>
+        <w:rPr>
+          <w:sz w:val="20"/>
+          <w:szCs w:val="20"/>
+        </w:rPr>
+      </w:pPr>
+      <w:r>
+        <w:rPr>
+          <w:sz w:val="20"/>
+          <w:szCs w:val="20"/>
+        </w:rPr>
+        <w:t>abline(results1a)</w:t>
+      </w:r>
+    </w:p>
+    <w:p>
+      <w:pPr>
+        <w:rPr>
+          <w:sz w:val="20"/>
+          <w:szCs w:val="20"/>
+        </w:rPr>
+      </w:pPr>
+      <w:r>
+        <w:rPr>
+          <w:sz w:val="20"/>
+          <w:szCs w:val="20"/>
+        </w:rPr>
+        <w:t>abline(results1b)</w:t>
       </w:r>
     </w:p>
     <w:p>
@@ -828,6 +544,96 @@
           <w:szCs w:val="20"/>
         </w:rPr>
       </w:pPr>
+      <w:r>
+        <w:rPr>
+          <w:sz w:val="20"/>
+          <w:szCs w:val="20"/>
+        </w:rPr>
+        <w:t># save plot to exercise</w:t>
+      </w:r>
+    </w:p>
+    <w:p>
+      <w:pPr>
+        <w:rPr>
+          <w:sz w:val="20"/>
+          <w:szCs w:val="20"/>
+        </w:rPr>
+      </w:pPr>
+      <w:r>
+        <w:rPr>
+          <w:sz w:val="20"/>
+          <w:szCs w:val="20"/>
+        </w:rPr>
+        <w:t xml:space="preserve"># OR </w:t>
+      </w:r>
+    </w:p>
+    <w:p>
+      <w:pPr>
+        <w:rPr>
+          <w:sz w:val="20"/>
+          <w:szCs w:val="20"/>
+        </w:rPr>
+      </w:pPr>
+      <w:r>
+        <w:rPr>
+          <w:sz w:val="20"/>
+          <w:szCs w:val="20"/>
+        </w:rPr>
+        <w:t># using predictions from the models</w:t>
+      </w:r>
+    </w:p>
+    <w:p>
+      <w:pPr>
+        <w:rPr>
+          <w:sz w:val="20"/>
+          <w:szCs w:val="20"/>
+        </w:rPr>
+      </w:pPr>
+      <w:r>
+        <w:rPr>
+          <w:sz w:val="20"/>
+          <w:szCs w:val="20"/>
+        </w:rPr>
+        <w:t>datumPredict &lt;- data.frame(RoadDensity = 1.79)</w:t>
+      </w:r>
+    </w:p>
+    <w:p>
+      <w:pPr>
+        <w:rPr>
+          <w:sz w:val="20"/>
+          <w:szCs w:val="20"/>
+        </w:rPr>
+      </w:pPr>
+      <w:r>
+        <w:rPr>
+          <w:sz w:val="20"/>
+          <w:szCs w:val="20"/>
+        </w:rPr>
+        <w:t>predict(results1a, datumPredict, interval = "prediction")[1]</w:t>
+      </w:r>
+    </w:p>
+    <w:p>
+      <w:pPr>
+        <w:rPr>
+          <w:sz w:val="20"/>
+          <w:szCs w:val="20"/>
+        </w:rPr>
+      </w:pPr>
+      <w:r>
+        <w:rPr>
+          <w:sz w:val="20"/>
+          <w:szCs w:val="20"/>
+        </w:rPr>
+        <w:t>predict(results1b, datumPredict, interval = "prediction")[1]</w:t>
+      </w:r>
+    </w:p>
+    <w:p>
+      <w:pPr>
+        <w:rPr>
+          <w:sz w:val="20"/>
+          <w:szCs w:val="20"/>
+        </w:rPr>
+      </w:pPr>
     </w:p>
     <w:p>
       <w:pPr>
@@ -901,21 +707,6 @@
           <w:sz w:val="20"/>
           <w:szCs w:val="20"/>
         </w:rPr>
-        <w:t># x-variables: density = road density, pine = dummy-coded variable for pine (1) or aspen (0)</w:t>
-      </w:r>
-    </w:p>
-    <w:p>
-      <w:pPr>
-        <w:rPr>
-          <w:sz w:val="20"/>
-          <w:szCs w:val="20"/>
-        </w:rPr>
-      </w:pPr>
-      <w:r>
-        <w:rPr>
-          <w:sz w:val="20"/>
-          <w:szCs w:val="20"/>
-        </w:rPr>
         <w:t># beta0 = average size of placebo females</w:t>
       </w:r>
     </w:p>
@@ -976,48 +767,7 @@
           <w:sz w:val="20"/>
           <w:szCs w:val="20"/>
         </w:rPr>
-        <w:t xml:space="preserve">results2 &lt;- </w:t>
-      </w:r>
-      <w:proofErr w:type="spellStart"/>
-      <w:proofErr w:type="gramStart"/>
-      <w:r>
-        <w:rPr>
-          <w:sz w:val="20"/>
-          <w:szCs w:val="20"/>
-        </w:rPr>
-        <w:t>lm</w:t>
-      </w:r>
-      <w:proofErr w:type="spellEnd"/>
-      <w:r>
-        <w:rPr>
-          <w:sz w:val="20"/>
-          <w:szCs w:val="20"/>
-        </w:rPr>
-        <w:t>(</w:t>
-      </w:r>
-      <w:proofErr w:type="gramEnd"/>
-      <w:r>
-        <w:rPr>
-          <w:sz w:val="20"/>
-          <w:szCs w:val="20"/>
-        </w:rPr>
-        <w:t xml:space="preserve">Size ~ Male + Treated + </w:t>
-      </w:r>
-      <w:proofErr w:type="spellStart"/>
-      <w:r>
-        <w:rPr>
-          <w:sz w:val="20"/>
-          <w:szCs w:val="20"/>
-        </w:rPr>
-        <w:t>Male:Treated</w:t>
-      </w:r>
-      <w:proofErr w:type="spellEnd"/>
-      <w:r>
-        <w:rPr>
-          <w:sz w:val="20"/>
-          <w:szCs w:val="20"/>
-        </w:rPr>
-        <w:t>, data = datum2)</w:t>
+        <w:t>results2 &lt;- lm(Size ~ Male + Treated + Male:Treated, data = datum2)</w:t>
       </w:r>
     </w:p>
     <w:p>
@@ -1062,32 +812,7 @@
           <w:sz w:val="20"/>
           <w:szCs w:val="20"/>
         </w:rPr>
-        <w:t xml:space="preserve">results2a &lt;- </w:t>
-      </w:r>
-      <w:proofErr w:type="spellStart"/>
-      <w:proofErr w:type="gramStart"/>
-      <w:r>
-        <w:rPr>
-          <w:sz w:val="20"/>
-          <w:szCs w:val="20"/>
-        </w:rPr>
-        <w:t>lm</w:t>
-      </w:r>
-      <w:proofErr w:type="spellEnd"/>
-      <w:r>
-        <w:rPr>
-          <w:sz w:val="20"/>
-          <w:szCs w:val="20"/>
-        </w:rPr>
-        <w:t>(</w:t>
-      </w:r>
-      <w:proofErr w:type="gramEnd"/>
-      <w:r>
-        <w:rPr>
-          <w:sz w:val="20"/>
-          <w:szCs w:val="20"/>
-        </w:rPr>
-        <w:t>Size ~ Treated, data = subset(datum2, datum2$Sex == "Females"))</w:t>
+        <w:t>results2a &lt;- lm(Size ~ Treated, data = subset(datum2, datum2$Sex == "Females"))</w:t>
       </w:r>
     </w:p>
     <w:p>
@@ -1112,21 +837,13 @@
           <w:szCs w:val="20"/>
         </w:rPr>
       </w:pPr>
-      <w:proofErr w:type="spellStart"/>
-      <w:r>
-        <w:rPr>
-          <w:sz w:val="20"/>
-          <w:szCs w:val="20"/>
-        </w:rPr>
-        <w:t>confint</w:t>
-      </w:r>
-      <w:proofErr w:type="spellEnd"/>
-      <w:r>
-        <w:rPr>
-          <w:sz w:val="20"/>
-          <w:szCs w:val="20"/>
-        </w:rPr>
-        <w:t>(results2a)</w:t>
+      <w:r>
+        <w:rPr>
+          <w:sz w:val="20"/>
+          <w:szCs w:val="20"/>
+        </w:rPr>
+        <w:lastRenderedPageBreak/>
+        <w:t>confint(results2a)</w:t>
       </w:r>
     </w:p>
     <w:p>
@@ -1171,47 +888,21 @@
           <w:sz w:val="20"/>
           <w:szCs w:val="20"/>
         </w:rPr>
-        <w:t xml:space="preserve">results2b &lt;- </w:t>
-      </w:r>
-      <w:proofErr w:type="spellStart"/>
-      <w:proofErr w:type="gramStart"/>
-      <w:r>
-        <w:rPr>
-          <w:sz w:val="20"/>
-          <w:szCs w:val="20"/>
-        </w:rPr>
-        <w:t>lm</w:t>
-      </w:r>
-      <w:proofErr w:type="spellEnd"/>
-      <w:r>
-        <w:rPr>
-          <w:sz w:val="20"/>
-          <w:szCs w:val="20"/>
-        </w:rPr>
-        <w:t>(</w:t>
-      </w:r>
-      <w:proofErr w:type="gramEnd"/>
-      <w:r>
-        <w:rPr>
-          <w:sz w:val="20"/>
-          <w:szCs w:val="20"/>
-        </w:rPr>
-        <w:t>Size ~ Treated, data = subset(datum2, datum2$Sex == "Males"))</w:t>
-      </w:r>
-    </w:p>
-    <w:p>
-      <w:pPr>
-        <w:rPr>
-          <w:sz w:val="20"/>
-          <w:szCs w:val="20"/>
-        </w:rPr>
-      </w:pPr>
-      <w:r>
-        <w:rPr>
-          <w:sz w:val="20"/>
-          <w:szCs w:val="20"/>
-        </w:rPr>
-        <w:lastRenderedPageBreak/>
+        <w:t>results2b &lt;- lm(Size ~ Treated, data = subset(datum2, datum2$Sex == "Males"))</w:t>
+      </w:r>
+    </w:p>
+    <w:p>
+      <w:pPr>
+        <w:rPr>
+          <w:sz w:val="20"/>
+          <w:szCs w:val="20"/>
+        </w:rPr>
+      </w:pPr>
+      <w:r>
+        <w:rPr>
+          <w:sz w:val="20"/>
+          <w:szCs w:val="20"/>
+        </w:rPr>
         <w:t>summary(results2b)</w:t>
       </w:r>
     </w:p>
@@ -1222,21 +913,12 @@
           <w:szCs w:val="20"/>
         </w:rPr>
       </w:pPr>
-      <w:proofErr w:type="spellStart"/>
-      <w:r>
-        <w:rPr>
-          <w:sz w:val="20"/>
-          <w:szCs w:val="20"/>
-        </w:rPr>
-        <w:t>confint</w:t>
-      </w:r>
-      <w:proofErr w:type="spellEnd"/>
-      <w:r>
-        <w:rPr>
-          <w:sz w:val="20"/>
-          <w:szCs w:val="20"/>
-        </w:rPr>
-        <w:t>(results2b)</w:t>
+      <w:r>
+        <w:rPr>
+          <w:sz w:val="20"/>
+          <w:szCs w:val="20"/>
+        </w:rPr>
+        <w:t>confint(results2b)</w:t>
       </w:r>
     </w:p>
     <w:p>
@@ -1274,21 +956,6 @@
           <w:sz w:val="20"/>
           <w:szCs w:val="20"/>
         </w:rPr>
-        <w:t>### Dataset 3</w:t>
-      </w:r>
-    </w:p>
-    <w:p>
-      <w:pPr>
-        <w:rPr>
-          <w:sz w:val="20"/>
-          <w:szCs w:val="20"/>
-        </w:rPr>
-      </w:pPr>
-      <w:r>
-        <w:rPr>
-          <w:sz w:val="20"/>
-          <w:szCs w:val="20"/>
-        </w:rPr>
         <w:t>### dataset 3</w:t>
       </w:r>
     </w:p>
@@ -1334,39 +1001,7 @@
           <w:sz w:val="20"/>
           <w:szCs w:val="20"/>
         </w:rPr>
-        <w:t># y = beta0 + beta1*</w:t>
-      </w:r>
-      <w:proofErr w:type="spellStart"/>
-      <w:r>
-        <w:rPr>
-          <w:sz w:val="20"/>
-          <w:szCs w:val="20"/>
-        </w:rPr>
-        <w:t>lat</w:t>
-      </w:r>
-      <w:proofErr w:type="spellEnd"/>
-      <w:r>
-        <w:rPr>
-          <w:sz w:val="20"/>
-          <w:szCs w:val="20"/>
-        </w:rPr>
-        <w:t xml:space="preserve"> + beta2*elevation + beta3*</w:t>
-      </w:r>
-      <w:proofErr w:type="spellStart"/>
-      <w:r>
-        <w:rPr>
-          <w:sz w:val="20"/>
-          <w:szCs w:val="20"/>
-        </w:rPr>
-        <w:t>lat</w:t>
-      </w:r>
-      <w:proofErr w:type="spellEnd"/>
-      <w:r>
-        <w:rPr>
-          <w:sz w:val="20"/>
-          <w:szCs w:val="20"/>
-        </w:rPr>
-        <w:t>*elevation + error</w:t>
+        <w:t># y = beta0 + beta1*lat + beta2*elevation + beta3*lat*elevation + error</w:t>
       </w:r>
     </w:p>
     <w:p>
@@ -1441,48 +1076,7 @@
           <w:sz w:val="20"/>
           <w:szCs w:val="20"/>
         </w:rPr>
-        <w:t xml:space="preserve">results3 &lt;- </w:t>
-      </w:r>
-      <w:proofErr w:type="spellStart"/>
-      <w:proofErr w:type="gramStart"/>
-      <w:r>
-        <w:rPr>
-          <w:sz w:val="20"/>
-          <w:szCs w:val="20"/>
-        </w:rPr>
-        <w:t>lm</w:t>
-      </w:r>
-      <w:proofErr w:type="spellEnd"/>
-      <w:r>
-        <w:rPr>
-          <w:sz w:val="20"/>
-          <w:szCs w:val="20"/>
-        </w:rPr>
-        <w:t>(</w:t>
-      </w:r>
-      <w:proofErr w:type="gramEnd"/>
-      <w:r>
-        <w:rPr>
-          <w:sz w:val="20"/>
-          <w:szCs w:val="20"/>
-        </w:rPr>
-        <w:t xml:space="preserve">Size ~ Latitude + Elevation + </w:t>
-      </w:r>
-      <w:proofErr w:type="spellStart"/>
-      <w:r>
-        <w:rPr>
-          <w:sz w:val="20"/>
-          <w:szCs w:val="20"/>
-        </w:rPr>
-        <w:t>Latitude:Elevation</w:t>
-      </w:r>
-      <w:proofErr w:type="spellEnd"/>
-      <w:r>
-        <w:rPr>
-          <w:sz w:val="20"/>
-          <w:szCs w:val="20"/>
-        </w:rPr>
-        <w:t>, data = datum3)</w:t>
+        <w:t>results3 &lt;- lm(Size ~ Latitude + Elevation + Latitude:Elevation, data = datum3)</w:t>
       </w:r>
     </w:p>
     <w:p>
@@ -1542,23 +1136,7 @@
           <w:sz w:val="20"/>
           <w:szCs w:val="20"/>
         </w:rPr>
-        <w:t xml:space="preserve"># We </w:t>
-      </w:r>
-      <w:proofErr w:type="spellStart"/>
-      <w:r>
-        <w:rPr>
-          <w:sz w:val="20"/>
-          <w:szCs w:val="20"/>
-        </w:rPr>
-        <w:t>foundt</w:t>
-      </w:r>
-      <w:proofErr w:type="spellEnd"/>
-      <w:r>
-        <w:rPr>
-          <w:sz w:val="20"/>
-          <w:szCs w:val="20"/>
-        </w:rPr>
-        <w:t xml:space="preserve"> hat for each 100 m increase in elevation at latitude of zero, we observed a 0.125 g () decrease</w:t>
+        <w:t># We foundt hat for each 100 m increase in elevation at latitude of zero, we observed a 0.125 g () decrease</w:t>
       </w:r>
     </w:p>
     <w:p>
@@ -1603,23 +1181,7 @@
           <w:sz w:val="20"/>
           <w:szCs w:val="20"/>
         </w:rPr>
-        <w:t xml:space="preserve"># </w:t>
-      </w:r>
-      <w:proofErr w:type="gramStart"/>
-      <w:r>
-        <w:rPr>
-          <w:sz w:val="20"/>
-          <w:szCs w:val="20"/>
-        </w:rPr>
-        <w:t>such</w:t>
-      </w:r>
-      <w:proofErr w:type="gramEnd"/>
-      <w:r>
-        <w:rPr>
-          <w:sz w:val="20"/>
-          <w:szCs w:val="20"/>
-        </w:rPr>
-        <w:t xml:space="preserve"> that for each 1 degree increase in latitude, we observed that the slope of the elevation-body size</w:t>
+        <w:t># such that for each 1 degree increase in latitude, we observed that the slope of the elevation-body size</w:t>
       </w:r>
     </w:p>
     <w:p>

</xml_diff>